<commit_message>
hw0 iris report doc change code link
</commit_message>
<xml_diff>
--- a/hw0/hw0-report.docx
+++ b/hw0/hw0-report.docx
@@ -72,7 +72,6 @@
         <w:t xml:space="preserve">The </w:t>
       </w:r>
       <w:proofErr w:type="spellStart"/>
-      <w:proofErr w:type="gramStart"/>
       <w:r>
         <w:rPr>
           <w:rFonts w:ascii="Times New Roman" w:hAnsi="Times New Roman" w:cs="Times New Roman"/>
@@ -82,7 +81,6 @@
         <w:t>iris.names</w:t>
       </w:r>
       <w:proofErr w:type="spellEnd"/>
-      <w:proofErr w:type="gramEnd"/>
       <w:r>
         <w:rPr>
           <w:rFonts w:ascii="Times New Roman" w:hAnsi="Times New Roman" w:cs="Times New Roman"/>
@@ -433,18 +431,12 @@
       </w:r>
     </w:p>
     <w:p>
-      <w:pPr>
-        <w:rPr>
-          <w:rFonts w:ascii="Times New Roman" w:hAnsi="Times New Roman" w:cs="Times New Roman"/>
-        </w:rPr>
-      </w:pPr>
       <w:hyperlink r:id="rId4" w:history="1">
         <w:r>
           <w:rPr>
             <w:rStyle w:val="Hyperlink"/>
-            <w:rFonts w:ascii="Times New Roman" w:hAnsi="Times New Roman" w:cs="Times New Roman"/>
           </w:rPr>
-          <w:t>https://github.com/Jamie-Jay/AML-2021Fall/tree/77ebfe7c79ec8651d7c63aba9e5951e0053e654b/hw0</w:t>
+          <w:t>https://github.com/Jamie-Jay/AML-2021Fall/tree/main/hw0</w:t>
         </w:r>
       </w:hyperlink>
     </w:p>

</xml_diff>

<commit_message>
hw0 iris report modify
</commit_message>
<xml_diff>
--- a/hw0/hw0-report.docx
+++ b/hw0/hw0-report.docx
@@ -13,6 +13,7 @@
           <w:docPartUnique/>
         </w:docPartObj>
       </w:sdtPr>
+      <w:sdtEndPr/>
       <w:sdtContent>
         <w:p>
           <w:pPr>
@@ -53,6 +54,7 @@
                 <w:dataBinding w:prefixMappings="xmlns:ns0='http://schemas.openxmlformats.org/officeDocument/2006/extended-properties'" w:xpath="/ns0:Properties[1]/ns0:Company[1]" w:storeItemID="{6668398D-A668-4E3E-A5EB-62B293D839F1}"/>
                 <w:text/>
               </w:sdtPr>
+              <w:sdtEndPr/>
               <w:sdtContent>
                 <w:tc>
                   <w:tcPr>
@@ -106,6 +108,7 @@
                   <w:dataBinding w:prefixMappings="xmlns:ns0='http://schemas.openxmlformats.org/package/2006/metadata/core-properties' xmlns:ns1='http://purl.org/dc/elements/1.1/'" w:xpath="/ns0:coreProperties[1]/ns1:title[1]" w:storeItemID="{6C3C8BC8-F283-45AE-878A-BAB7291924A1}"/>
                   <w:text/>
                 </w:sdtPr>
+                <w:sdtEndPr/>
                 <w:sdtContent>
                   <w:p>
                     <w:pPr>
@@ -125,14 +128,6 @@
                         <w:szCs w:val="72"/>
                       </w:rPr>
                       <w:t>Applied Machine Learning</w:t>
-                    </w:r>
-                    <w:r>
-                      <w:rPr>
-                        <w:rFonts w:ascii="Times New Roman" w:eastAsiaTheme="majorEastAsia" w:hAnsi="Times New Roman" w:cs="Times New Roman"/>
-                        <w:sz w:val="72"/>
-                        <w:szCs w:val="72"/>
-                      </w:rPr>
-                      <w:t xml:space="preserve"> </w:t>
                     </w:r>
                   </w:p>
                 </w:sdtContent>
@@ -155,6 +150,7 @@
                 <w:dataBinding w:prefixMappings="xmlns:ns0='http://schemas.openxmlformats.org/package/2006/metadata/core-properties' xmlns:ns1='http://purl.org/dc/elements/1.1/'" w:xpath="/ns0:coreProperties[1]/ns1:subject[1]" w:storeItemID="{6C3C8BC8-F283-45AE-878A-BAB7291924A1}"/>
                 <w:text/>
               </w:sdtPr>
+              <w:sdtEndPr/>
               <w:sdtContent>
                 <w:tc>
                   <w:tcPr>
@@ -182,14 +178,6 @@
                         <w:szCs w:val="48"/>
                       </w:rPr>
                       <w:t>Homework 0 Report</w:t>
-                    </w:r>
-                    <w:r>
-                      <w:rPr>
-                        <w:rFonts w:ascii="Times New Roman" w:hAnsi="Times New Roman" w:cs="Times New Roman"/>
-                        <w:sz w:val="48"/>
-                        <w:szCs w:val="48"/>
-                      </w:rPr>
-                      <w:t xml:space="preserve"> </w:t>
                     </w:r>
                   </w:p>
                 </w:tc>
@@ -232,6 +220,7 @@
                   <w:dataBinding w:prefixMappings="xmlns:ns0='http://schemas.openxmlformats.org/package/2006/metadata/core-properties' xmlns:ns1='http://purl.org/dc/elements/1.1/'" w:xpath="/ns0:coreProperties[1]/ns1:creator[1]" w:storeItemID="{6C3C8BC8-F283-45AE-878A-BAB7291924A1}"/>
                   <w:text/>
                 </w:sdtPr>
+                <w:sdtEndPr/>
                 <w:sdtContent>
                   <w:p>
                     <w:pPr>
@@ -249,7 +238,16 @@
                         <w:sz w:val="28"/>
                         <w:szCs w:val="28"/>
                       </w:rPr>
-                      <w:t>Hao G</w:t>
+                      <w:t xml:space="preserve">Hao </w:t>
+                    </w:r>
+                    <w:proofErr w:type="spellStart"/>
+                    <w:r>
+                      <w:rPr>
+                        <w:rFonts w:ascii="Times New Roman" w:hAnsi="Times New Roman" w:cs="Times New Roman"/>
+                        <w:sz w:val="28"/>
+                        <w:szCs w:val="28"/>
+                      </w:rPr>
+                      <w:t>G</w:t>
                     </w:r>
                     <w:r>
                       <w:rPr>
@@ -259,6 +257,7 @@
                       </w:rPr>
                       <w:t>eng</w:t>
                     </w:r>
+                    <w:proofErr w:type="spellEnd"/>
                     <w:r>
                       <w:rPr>
                         <w:rFonts w:ascii="Times New Roman" w:hAnsi="Times New Roman" w:cs="Times New Roman"/>
@@ -291,6 +290,7 @@
                     <w:calendar w:val="gregorian"/>
                   </w:date>
                 </w:sdtPr>
+                <w:sdtEndPr/>
                 <w:sdtContent>
                   <w:p>
                     <w:pPr>
@@ -369,17 +369,7 @@
           <w:sz w:val="32"/>
           <w:szCs w:val="32"/>
         </w:rPr>
-        <w:t>G</w:t>
-      </w:r>
-      <w:r>
-        <w:rPr>
-          <w:rFonts w:ascii="Times New Roman" w:hAnsi="Times New Roman" w:cs="Times New Roman"/>
-          <w:b/>
-          <w:bCs/>
-          <w:sz w:val="32"/>
-          <w:szCs w:val="32"/>
-        </w:rPr>
-        <w:t xml:space="preserve">eneral summary </w:t>
+        <w:t xml:space="preserve">General summary </w:t>
       </w:r>
     </w:p>
     <w:p>
@@ -464,7 +454,25 @@
           <w:sz w:val="24"/>
           <w:szCs w:val="24"/>
         </w:rPr>
-        <w:t>parse the iris.data file and store them into array</w:t>
+        <w:t xml:space="preserve">parse the </w:t>
+      </w:r>
+      <w:proofErr w:type="spellStart"/>
+      <w:r>
+        <w:rPr>
+          <w:rFonts w:ascii="Times New Roman" w:hAnsi="Times New Roman" w:cs="Times New Roman"/>
+          <w:sz w:val="24"/>
+          <w:szCs w:val="24"/>
+        </w:rPr>
+        <w:t>iris.data</w:t>
+      </w:r>
+      <w:proofErr w:type="spellEnd"/>
+      <w:r>
+        <w:rPr>
+          <w:rFonts w:ascii="Times New Roman" w:hAnsi="Times New Roman" w:cs="Times New Roman"/>
+          <w:sz w:val="24"/>
+          <w:szCs w:val="24"/>
+        </w:rPr>
+        <w:t xml:space="preserve"> file and store them into array</w:t>
       </w:r>
       <w:r>
         <w:rPr>
@@ -494,7 +502,61 @@
           <w:sz w:val="24"/>
           <w:szCs w:val="24"/>
         </w:rPr>
-        <w:t xml:space="preserve">python function open(), list.append(), string.split(), </w:t>
+        <w:t xml:space="preserve">python function </w:t>
+      </w:r>
+      <w:proofErr w:type="gramStart"/>
+      <w:r>
+        <w:rPr>
+          <w:rFonts w:ascii="Times New Roman" w:hAnsi="Times New Roman" w:cs="Times New Roman"/>
+          <w:sz w:val="24"/>
+          <w:szCs w:val="24"/>
+        </w:rPr>
+        <w:t>open(</w:t>
+      </w:r>
+      <w:proofErr w:type="gramEnd"/>
+      <w:r>
+        <w:rPr>
+          <w:rFonts w:ascii="Times New Roman" w:hAnsi="Times New Roman" w:cs="Times New Roman"/>
+          <w:sz w:val="24"/>
+          <w:szCs w:val="24"/>
+        </w:rPr>
+        <w:t xml:space="preserve">), </w:t>
+      </w:r>
+      <w:proofErr w:type="spellStart"/>
+      <w:r>
+        <w:rPr>
+          <w:rFonts w:ascii="Times New Roman" w:hAnsi="Times New Roman" w:cs="Times New Roman"/>
+          <w:sz w:val="24"/>
+          <w:szCs w:val="24"/>
+        </w:rPr>
+        <w:t>list.append</w:t>
+      </w:r>
+      <w:proofErr w:type="spellEnd"/>
+      <w:r>
+        <w:rPr>
+          <w:rFonts w:ascii="Times New Roman" w:hAnsi="Times New Roman" w:cs="Times New Roman"/>
+          <w:sz w:val="24"/>
+          <w:szCs w:val="24"/>
+        </w:rPr>
+        <w:t xml:space="preserve">(), </w:t>
+      </w:r>
+      <w:proofErr w:type="spellStart"/>
+      <w:r>
+        <w:rPr>
+          <w:rFonts w:ascii="Times New Roman" w:hAnsi="Times New Roman" w:cs="Times New Roman"/>
+          <w:sz w:val="24"/>
+          <w:szCs w:val="24"/>
+        </w:rPr>
+        <w:t>string.split</w:t>
+      </w:r>
+      <w:proofErr w:type="spellEnd"/>
+      <w:r>
+        <w:rPr>
+          <w:rFonts w:ascii="Times New Roman" w:hAnsi="Times New Roman" w:cs="Times New Roman"/>
+          <w:sz w:val="24"/>
+          <w:szCs w:val="24"/>
+        </w:rPr>
+        <w:t xml:space="preserve">(), </w:t>
       </w:r>
     </w:p>
     <w:p>
@@ -510,6 +572,7 @@
           <w:szCs w:val="24"/>
         </w:rPr>
       </w:pPr>
+      <w:proofErr w:type="spellStart"/>
       <w:r>
         <w:rPr>
           <w:rFonts w:ascii="Times New Roman" w:hAnsi="Times New Roman" w:cs="Times New Roman"/>
@@ -518,6 +581,7 @@
         </w:rPr>
         <w:t>numpy</w:t>
       </w:r>
+      <w:proofErr w:type="spellEnd"/>
     </w:p>
     <w:p>
       <w:pPr>
@@ -538,31 +602,7 @@
           <w:sz w:val="24"/>
           <w:szCs w:val="24"/>
         </w:rPr>
-        <w:t>plot 2-</w:t>
-      </w:r>
-      <w:r>
-        <w:rPr>
-          <w:rFonts w:ascii="Times New Roman" w:hAnsi="Times New Roman" w:cs="Times New Roman"/>
-          <w:sz w:val="24"/>
-          <w:szCs w:val="24"/>
-        </w:rPr>
-        <w:t>dimensional</w:t>
-      </w:r>
-      <w:r>
-        <w:rPr>
-          <w:rFonts w:ascii="Times New Roman" w:hAnsi="Times New Roman" w:cs="Times New Roman"/>
-          <w:sz w:val="24"/>
-          <w:szCs w:val="24"/>
-        </w:rPr>
-        <w:t xml:space="preserve"> scatter plots </w:t>
-      </w:r>
-      <w:r>
-        <w:rPr>
-          <w:rFonts w:ascii="Times New Roman" w:hAnsi="Times New Roman" w:cs="Times New Roman"/>
-          <w:sz w:val="24"/>
-          <w:szCs w:val="24"/>
-        </w:rPr>
-        <w:t>from all pairs of two attributes</w:t>
+        <w:t>plot 2-dimensional scatter plots from all pairs of two attributes</w:t>
       </w:r>
       <w:r>
         <w:rPr>
@@ -605,6 +645,7 @@
       <w:r>
         <w:t xml:space="preserve"> </w:t>
       </w:r>
+      <w:proofErr w:type="spellStart"/>
       <w:r>
         <w:rPr>
           <w:rFonts w:ascii="Times New Roman" w:hAnsi="Times New Roman" w:cs="Times New Roman"/>
@@ -613,6 +654,7 @@
         </w:rPr>
         <w:t>pyplot</w:t>
       </w:r>
+      <w:proofErr w:type="spellEnd"/>
     </w:p>
     <w:p>
       <w:pPr>
@@ -627,14 +669,34 @@
           <w:szCs w:val="24"/>
         </w:rPr>
       </w:pPr>
-      <w:r>
-        <w:rPr>
-          <w:rFonts w:ascii="Times New Roman" w:hAnsi="Times New Roman" w:cs="Times New Roman"/>
-          <w:sz w:val="24"/>
-          <w:szCs w:val="24"/>
-        </w:rPr>
-        <w:t>numpy array transpose .T</w:t>
-      </w:r>
+      <w:proofErr w:type="spellStart"/>
+      <w:r>
+        <w:rPr>
+          <w:rFonts w:ascii="Times New Roman" w:hAnsi="Times New Roman" w:cs="Times New Roman"/>
+          <w:sz w:val="24"/>
+          <w:szCs w:val="24"/>
+        </w:rPr>
+        <w:t>numpy</w:t>
+      </w:r>
+      <w:proofErr w:type="spellEnd"/>
+      <w:r>
+        <w:rPr>
+          <w:rFonts w:ascii="Times New Roman" w:hAnsi="Times New Roman" w:cs="Times New Roman"/>
+          <w:sz w:val="24"/>
+          <w:szCs w:val="24"/>
+        </w:rPr>
+        <w:t xml:space="preserve"> array </w:t>
+      </w:r>
+      <w:proofErr w:type="gramStart"/>
+      <w:r>
+        <w:rPr>
+          <w:rFonts w:ascii="Times New Roman" w:hAnsi="Times New Roman" w:cs="Times New Roman"/>
+          <w:sz w:val="24"/>
+          <w:szCs w:val="24"/>
+        </w:rPr>
+        <w:t>transpose .T</w:t>
+      </w:r>
+      <w:proofErr w:type="gramEnd"/>
     </w:p>
     <w:p>
       <w:pPr>
@@ -651,15 +713,7 @@
           <w:sz w:val="24"/>
           <w:szCs w:val="24"/>
         </w:rPr>
-        <w:t>The generated figure looks like the sample</w:t>
-      </w:r>
-      <w:r>
-        <w:rPr>
-          <w:rFonts w:ascii="Times New Roman" w:hAnsi="Times New Roman" w:cs="Times New Roman"/>
-          <w:sz w:val="24"/>
-          <w:szCs w:val="24"/>
-        </w:rPr>
-        <w:t xml:space="preserve"> figure from Wikipedia</w:t>
+        <w:t>The generated figure looks like the sample figure from Wikipedia</w:t>
       </w:r>
       <w:r>
         <w:rPr>
@@ -758,7 +812,27 @@
           <w:sz w:val="24"/>
           <w:szCs w:val="24"/>
         </w:rPr>
-        <w:t xml:space="preserve">The iris.names file describes the structure of the dataset. </w:t>
+        <w:t xml:space="preserve">The </w:t>
+      </w:r>
+      <w:proofErr w:type="spellStart"/>
+      <w:proofErr w:type="gramStart"/>
+      <w:r>
+        <w:rPr>
+          <w:rFonts w:ascii="Times New Roman" w:hAnsi="Times New Roman" w:cs="Times New Roman"/>
+          <w:sz w:val="24"/>
+          <w:szCs w:val="24"/>
+        </w:rPr>
+        <w:t>iris.names</w:t>
+      </w:r>
+      <w:proofErr w:type="spellEnd"/>
+      <w:proofErr w:type="gramEnd"/>
+      <w:r>
+        <w:rPr>
+          <w:rFonts w:ascii="Times New Roman" w:hAnsi="Times New Roman" w:cs="Times New Roman"/>
+          <w:sz w:val="24"/>
+          <w:szCs w:val="24"/>
+        </w:rPr>
+        <w:t xml:space="preserve"> file describes the structure of the dataset. </w:t>
       </w:r>
     </w:p>
     <w:p>
@@ -968,8 +1042,18 @@
           <w:kern w:val="0"/>
           <w:sz w:val="22"/>
         </w:rPr>
-        <w:t xml:space="preserve">  -- Iris Setosa</w:t>
-      </w:r>
+        <w:t xml:space="preserve">  -- Iris </w:t>
+      </w:r>
+      <w:proofErr w:type="spellStart"/>
+      <w:r>
+        <w:rPr>
+          <w:rFonts w:ascii="Times New Roman" w:eastAsia="Times New Roman" w:hAnsi="Times New Roman" w:cs="Times New Roman"/>
+          <w:kern w:val="0"/>
+          <w:sz w:val="22"/>
+        </w:rPr>
+        <w:t>Setosa</w:t>
+      </w:r>
+      <w:proofErr w:type="spellEnd"/>
     </w:p>
     <w:p>
       <w:pPr>
@@ -986,8 +1070,18 @@
           <w:kern w:val="0"/>
           <w:sz w:val="22"/>
         </w:rPr>
-        <w:t xml:space="preserve">  -- Iris Versicolour</w:t>
-      </w:r>
+        <w:t xml:space="preserve">  -- Iris </w:t>
+      </w:r>
+      <w:proofErr w:type="spellStart"/>
+      <w:r>
+        <w:rPr>
+          <w:rFonts w:ascii="Times New Roman" w:eastAsia="Times New Roman" w:hAnsi="Times New Roman" w:cs="Times New Roman"/>
+          <w:kern w:val="0"/>
+          <w:sz w:val="22"/>
+        </w:rPr>
+        <w:t>Versicolour</w:t>
+      </w:r>
+      <w:proofErr w:type="spellEnd"/>
     </w:p>
     <w:p>
       <w:pPr>
@@ -1120,6 +1214,86 @@
         </w:rPr>
         <w:lastRenderedPageBreak/>
         <w:t>Result</w:t>
+      </w:r>
+    </w:p>
+    <w:p>
+      <w:pPr>
+        <w:ind w:left="60"/>
+        <w:rPr>
+          <w:rFonts w:ascii="Times New Roman" w:hAnsi="Times New Roman" w:cs="Times New Roman"/>
+          <w:sz w:val="24"/>
+          <w:szCs w:val="24"/>
+        </w:rPr>
+      </w:pPr>
+      <w:r>
+        <w:rPr>
+          <w:rFonts w:ascii="Times New Roman" w:hAnsi="Times New Roman" w:cs="Times New Roman"/>
+          <w:sz w:val="24"/>
+          <w:szCs w:val="24"/>
+        </w:rPr>
+        <w:t>The parsed data are printed in the console.</w:t>
+      </w:r>
+      <w:r>
+        <w:rPr>
+          <w:rFonts w:ascii="Times New Roman" w:hAnsi="Times New Roman" w:cs="Times New Roman"/>
+          <w:sz w:val="24"/>
+          <w:szCs w:val="24"/>
+        </w:rPr>
+        <w:t xml:space="preserve"> Please run the code to see the result.</w:t>
+      </w:r>
+    </w:p>
+    <w:p>
+      <w:pPr>
+        <w:ind w:left="60"/>
+        <w:rPr>
+          <w:rFonts w:ascii="Times New Roman" w:hAnsi="Times New Roman" w:cs="Times New Roman"/>
+          <w:sz w:val="24"/>
+          <w:szCs w:val="24"/>
+        </w:rPr>
+      </w:pPr>
+    </w:p>
+    <w:p>
+      <w:pPr>
+        <w:ind w:left="60"/>
+        <w:rPr>
+          <w:rFonts w:ascii="Times New Roman" w:hAnsi="Times New Roman" w:cs="Times New Roman"/>
+          <w:sz w:val="24"/>
+          <w:szCs w:val="24"/>
+        </w:rPr>
+      </w:pPr>
+      <w:r>
+        <w:rPr>
+          <w:rFonts w:ascii="Times New Roman" w:hAnsi="Times New Roman" w:cs="Times New Roman"/>
+          <w:sz w:val="24"/>
+          <w:szCs w:val="24"/>
+        </w:rPr>
+        <w:t>The generated figure is as the following</w:t>
+      </w:r>
+      <w:r>
+        <w:rPr>
+          <w:rFonts w:ascii="Times New Roman" w:hAnsi="Times New Roman" w:cs="Times New Roman"/>
+          <w:sz w:val="24"/>
+          <w:szCs w:val="24"/>
+        </w:rPr>
+        <w:t xml:space="preserve">, which is also saved as </w:t>
+      </w:r>
+      <w:r>
+        <w:rPr>
+          <w:rFonts w:ascii="Times New Roman" w:hAnsi="Times New Roman" w:cs="Times New Roman"/>
+          <w:i/>
+          <w:iCs/>
+          <w:sz w:val="24"/>
+          <w:szCs w:val="24"/>
+        </w:rPr>
+        <w:t>plot.png</w:t>
+      </w:r>
+      <w:r>
+        <w:rPr>
+          <w:rFonts w:ascii="Times New Roman" w:hAnsi="Times New Roman" w:cs="Times New Roman"/>
+          <w:sz w:val="24"/>
+          <w:szCs w:val="24"/>
+        </w:rPr>
+        <w:t>:</w:t>
       </w:r>
     </w:p>
     <w:p>
@@ -2340,7 +2514,9 @@
   </w:compat>
   <w:rsids>
     <w:rsidRoot w:val="00836AC7"/>
+    <w:rsid w:val="007951E5"/>
     <w:rsid w:val="00836AC7"/>
+    <w:rsid w:val="00B21933"/>
     <w:rsid w:val="00B42269"/>
   </w:rsids>
   <m:mathPr>

</xml_diff>